<commit_message>
done lab2 with report
</commit_message>
<xml_diff>
--- a/lab2/Отчет.docx
+++ b/lab2/Отчет.docx
@@ -2910,6 +2910,9 @@
         <w:ind w:firstLine="0"/>
       </w:pPr>
       <w:r>
+        <w:rPr>
+          <w:noProof/>
+        </w:rPr>
         <w:lastRenderedPageBreak/>
         <w:drawing>
           <wp:inline distT="0" distB="0" distL="0" distR="0" wp14:anchorId="165472CF" wp14:editId="35333715">
@@ -2955,25 +2958,18 @@
     </w:p>
     <w:p>
       <w:pPr>
-        <w:ind w:firstLine="0"/>
-      </w:pPr>
-    </w:p>
-    <w:p>
-      <w:pPr>
-        <w:ind w:firstLine="0"/>
-      </w:pPr>
-      <w:r>
-        <w:t>2.</w:t>
+        <w:pStyle w:val="a5"/>
+        <w:numPr>
+          <w:ilvl w:val="0"/>
+          <w:numId w:val="3"/>
+        </w:numPr>
+      </w:pPr>
+      <w:r>
+        <w:t>Задание фиксированных затрат задачам 2, 8, 12 по 1000 р.</w:t>
       </w:r>
       <w:r>
         <w:t xml:space="preserve"> </w:t>
       </w:r>
-      <w:r>
-        <w:t>Задание фиксированных затрат задачам 2, 8, 12 по 1000 р.</w:t>
-      </w:r>
-      <w:r>
-        <w:t xml:space="preserve"> </w:t>
-      </w:r>
     </w:p>
     <w:p>
       <w:pPr>
@@ -2984,6 +2980,7 @@
       </w:pPr>
       <w:r>
         <w:rPr>
+          <w:noProof/>
           <w:lang w:val="en-US"/>
         </w:rPr>
         <w:drawing>
@@ -3041,6 +3038,15 @@
         </w:rPr>
       </w:pPr>
     </w:p>
+    <w:p/>
+    <w:p>
+      <w:r>
+        <w:t>Наблюдается перегрузка ресурсов</w:t>
+      </w:r>
+      <w:r>
+        <w:t>, вызванная одновременной занятостью на нескольких задачах.</w:t>
+      </w:r>
+    </w:p>
     <w:p>
       <w:pPr>
         <w:spacing w:line="259" w:lineRule="auto"/>
@@ -3048,38 +3054,12 @@
         <w:jc w:val="left"/>
       </w:pPr>
       <w:r>
-        <w:rPr>
-          <w:lang w:val="en-US"/>
-        </w:rPr>
         <w:lastRenderedPageBreak/>
-        <w:t xml:space="preserve">3. </w:t>
-      </w:r>
-      <w:r>
-        <w:t>Аренда дополнительного сервера</w:t>
-      </w:r>
-    </w:p>
-    <w:p>
-      <w:pPr>
-        <w:spacing w:line="259" w:lineRule="auto"/>
-        <w:ind w:firstLine="0"/>
-        <w:jc w:val="left"/>
-        <w:rPr>
-          <w:b/>
-          <w:bCs/>
-          <w:lang w:val="en-US"/>
-        </w:rPr>
-      </w:pPr>
-      <w:r>
-        <w:rPr>
-          <w:b/>
-          <w:bCs/>
-          <w:lang w:val="en-US"/>
-        </w:rPr>
         <w:drawing>
-          <wp:inline distT="0" distB="0" distL="0" distR="0" wp14:anchorId="787FE54B" wp14:editId="6418D7FC">
-            <wp:extent cx="5940425" cy="1955800"/>
-            <wp:effectExtent l="0" t="0" r="3175" b="6350"/>
-            <wp:docPr id="1" name="Рисунок 1"/>
+          <wp:inline distT="0" distB="0" distL="0" distR="0" wp14:anchorId="730E954C" wp14:editId="0E903F5F">
+            <wp:extent cx="5940425" cy="1045210"/>
+            <wp:effectExtent l="0" t="0" r="3175" b="2540"/>
+            <wp:docPr id="3" name="Рисунок 3"/>
             <wp:cNvGraphicFramePr>
               <a:graphicFrameLocks xmlns:a="http://schemas.openxmlformats.org/drawingml/2006/main" noChangeAspect="1"/>
             </wp:cNvGraphicFramePr>
@@ -3099,7 +3079,7 @@
                   <pic:spPr>
                     <a:xfrm>
                       <a:off x="0" y="0"/>
-                      <a:ext cx="5940425" cy="1955800"/>
+                      <a:ext cx="5940425" cy="1045210"/>
                     </a:xfrm>
                     <a:prstGeom prst="rect">
                       <a:avLst/>
@@ -3114,128 +3094,55 @@
     </w:p>
     <w:p>
       <w:pPr>
-        <w:ind w:firstLine="0"/>
-        <w:rPr>
-          <w:b/>
-          <w:bCs/>
-        </w:rPr>
-      </w:pPr>
-    </w:p>
-    <w:p>
-      <w:pPr>
-        <w:ind w:firstLine="0"/>
-      </w:pPr>
-      <w:r>
-        <w:rPr>
-          <w:b/>
-          <w:bCs/>
-        </w:rPr>
-        <w:t>Задание 3:</w:t>
-      </w:r>
-      <w:r>
-        <w:t xml:space="preserve"> </w:t>
-      </w:r>
-      <w:r>
-        <w:t>Анализ затрат по группам ресурсов</w:t>
-      </w:r>
-      <w:r>
-        <w:t>.</w:t>
-      </w:r>
+        <w:spacing w:line="259" w:lineRule="auto"/>
+        <w:ind w:firstLine="0"/>
+        <w:jc w:val="left"/>
+      </w:pPr>
+    </w:p>
+    <w:p>
+      <w:pPr>
+        <w:spacing w:line="259" w:lineRule="auto"/>
+        <w:ind w:firstLine="0"/>
+        <w:jc w:val="left"/>
+      </w:pPr>
     </w:p>
     <w:p>
       <w:pPr>
         <w:pStyle w:val="a5"/>
         <w:numPr>
           <w:ilvl w:val="0"/>
-          <w:numId w:val="2"/>
+          <w:numId w:val="3"/>
         </w:numPr>
-        <w:autoSpaceDE w:val="0"/>
-        <w:autoSpaceDN w:val="0"/>
-        <w:adjustRightInd w:val="0"/>
-        <w:spacing w:after="0" w:line="240" w:lineRule="auto"/>
+        <w:spacing w:line="259" w:lineRule="auto"/>
         <w:jc w:val="left"/>
-        <w:rPr>
-          <w:rFonts w:cs="Times New Roman"/>
-          <w:color w:val="000000"/>
-          <w:szCs w:val="28"/>
-        </w:rPr>
-      </w:pPr>
-      <w:r>
-        <w:rPr>
-          <w:rFonts w:cs="Times New Roman"/>
-          <w:color w:val="000000"/>
-          <w:szCs w:val="28"/>
-        </w:rPr>
-        <w:t>С</w:t>
-      </w:r>
-      <w:r>
-        <w:rPr>
-          <w:rFonts w:cs="Times New Roman"/>
-          <w:color w:val="000000"/>
-          <w:szCs w:val="28"/>
-        </w:rPr>
-        <w:t>труктуризаци</w:t>
-      </w:r>
-      <w:r>
-        <w:rPr>
-          <w:rFonts w:cs="Times New Roman"/>
-          <w:color w:val="000000"/>
-          <w:szCs w:val="28"/>
-        </w:rPr>
-        <w:t>я</w:t>
-      </w:r>
-      <w:r>
-        <w:rPr>
-          <w:rFonts w:cs="Times New Roman"/>
-          <w:color w:val="000000"/>
-          <w:szCs w:val="28"/>
-        </w:rPr>
-        <w:t xml:space="preserve"> затрат</w:t>
-      </w:r>
-      <w:r>
-        <w:rPr>
-          <w:rFonts w:cs="Times New Roman"/>
-          <w:i/>
-          <w:iCs/>
-          <w:color w:val="000000"/>
-          <w:szCs w:val="28"/>
-        </w:rPr>
-        <w:t xml:space="preserve"> </w:t>
-      </w:r>
-      <w:r>
-        <w:rPr>
-          <w:rFonts w:cs="Times New Roman"/>
-          <w:color w:val="000000"/>
-          <w:szCs w:val="28"/>
-        </w:rPr>
-        <w:t xml:space="preserve">по группам ресурсов. </w:t>
-      </w:r>
-    </w:p>
-    <w:p>
-      <w:pPr>
-        <w:autoSpaceDE w:val="0"/>
-        <w:autoSpaceDN w:val="0"/>
-        <w:adjustRightInd w:val="0"/>
-        <w:spacing w:after="0" w:line="240" w:lineRule="auto"/>
-        <w:ind w:left="360" w:firstLine="0"/>
+      </w:pPr>
+      <w:r>
+        <w:t>Аренда дополнительного сервера</w:t>
+      </w:r>
+    </w:p>
+    <w:p>
+      <w:pPr>
+        <w:spacing w:line="259" w:lineRule="auto"/>
+        <w:ind w:firstLine="0"/>
         <w:jc w:val="left"/>
         <w:rPr>
-          <w:rFonts w:cs="Times New Roman"/>
-          <w:color w:val="000000"/>
-          <w:szCs w:val="28"/>
-        </w:rPr>
-      </w:pPr>
-    </w:p>
-    <w:p>
-      <w:pPr>
-        <w:ind w:firstLine="0"/>
-      </w:pPr>
-      <w:r>
+          <w:b/>
+          <w:bCs/>
+          <w:lang w:val="en-US"/>
+        </w:rPr>
+      </w:pPr>
+      <w:r>
+        <w:rPr>
+          <w:b/>
+          <w:bCs/>
+          <w:noProof/>
+          <w:lang w:val="en-US"/>
+        </w:rPr>
         <w:drawing>
-          <wp:inline distT="0" distB="0" distL="0" distR="0" wp14:anchorId="63FF2697" wp14:editId="03DB8427">
-            <wp:extent cx="5940425" cy="1497965"/>
-            <wp:effectExtent l="0" t="0" r="3175" b="6985"/>
-            <wp:docPr id="16" name="Рисунок 16"/>
+          <wp:inline distT="0" distB="0" distL="0" distR="0" wp14:anchorId="787FE54B" wp14:editId="6418D7FC">
+            <wp:extent cx="5940425" cy="1955800"/>
+            <wp:effectExtent l="0" t="0" r="3175" b="6350"/>
+            <wp:docPr id="1" name="Рисунок 1"/>
             <wp:cNvGraphicFramePr>
               <a:graphicFrameLocks xmlns:a="http://schemas.openxmlformats.org/drawingml/2006/main" noChangeAspect="1"/>
             </wp:cNvGraphicFramePr>
@@ -3255,7 +3162,7 @@
                   <pic:spPr>
                     <a:xfrm>
                       <a:off x="0" y="0"/>
-                      <a:ext cx="5940425" cy="1497965"/>
+                      <a:ext cx="5940425" cy="1955800"/>
                     </a:xfrm>
                     <a:prstGeom prst="rect">
                       <a:avLst/>
@@ -3271,14 +3178,115 @@
     <w:p>
       <w:pPr>
         <w:ind w:firstLine="0"/>
-        <w:jc w:val="center"/>
-      </w:pPr>
-      <w:r>
+        <w:rPr>
+          <w:b/>
+          <w:bCs/>
+        </w:rPr>
+      </w:pPr>
+    </w:p>
+    <w:p>
+      <w:pPr>
+        <w:ind w:firstLine="0"/>
+        <w:rPr>
+          <w:b/>
+          <w:bCs/>
+        </w:rPr>
+      </w:pPr>
+    </w:p>
+    <w:p>
+      <w:pPr>
+        <w:ind w:firstLine="0"/>
+      </w:pPr>
+      <w:r>
+        <w:rPr>
+          <w:b/>
+          <w:bCs/>
+        </w:rPr>
+        <w:t>Задание 3:</w:t>
+      </w:r>
+      <w:r>
+        <w:t xml:space="preserve"> </w:t>
+      </w:r>
+      <w:r>
+        <w:t>Анализ затрат по группам ресурсов</w:t>
+      </w:r>
+      <w:r>
+        <w:t>.</w:t>
+      </w:r>
+    </w:p>
+    <w:p>
+      <w:pPr>
+        <w:pStyle w:val="a5"/>
+        <w:numPr>
+          <w:ilvl w:val="0"/>
+          <w:numId w:val="2"/>
+        </w:numPr>
+        <w:autoSpaceDE w:val="0"/>
+        <w:autoSpaceDN w:val="0"/>
+        <w:adjustRightInd w:val="0"/>
+        <w:spacing w:after="0" w:line="240" w:lineRule="auto"/>
+        <w:jc w:val="left"/>
+        <w:rPr>
+          <w:rFonts w:cs="Times New Roman"/>
+          <w:color w:val="000000"/>
+          <w:szCs w:val="28"/>
+        </w:rPr>
+      </w:pPr>
+      <w:r>
+        <w:rPr>
+          <w:rFonts w:cs="Times New Roman"/>
+          <w:color w:val="000000"/>
+          <w:szCs w:val="28"/>
+        </w:rPr>
+        <w:t>Структуризация затрат</w:t>
+      </w:r>
+      <w:r>
+        <w:rPr>
+          <w:rFonts w:cs="Times New Roman"/>
+          <w:i/>
+          <w:iCs/>
+          <w:color w:val="000000"/>
+          <w:szCs w:val="28"/>
+        </w:rPr>
+        <w:t xml:space="preserve"> </w:t>
+      </w:r>
+      <w:r>
+        <w:rPr>
+          <w:rFonts w:cs="Times New Roman"/>
+          <w:color w:val="000000"/>
+          <w:szCs w:val="28"/>
+        </w:rPr>
+        <w:t xml:space="preserve">по группам ресурсов. </w:t>
+      </w:r>
+    </w:p>
+    <w:p>
+      <w:pPr>
+        <w:autoSpaceDE w:val="0"/>
+        <w:autoSpaceDN w:val="0"/>
+        <w:adjustRightInd w:val="0"/>
+        <w:spacing w:after="0" w:line="240" w:lineRule="auto"/>
+        <w:ind w:left="360" w:firstLine="0"/>
+        <w:jc w:val="left"/>
+        <w:rPr>
+          <w:rFonts w:cs="Times New Roman"/>
+          <w:color w:val="000000"/>
+          <w:szCs w:val="28"/>
+        </w:rPr>
+      </w:pPr>
+    </w:p>
+    <w:p>
+      <w:pPr>
+        <w:ind w:firstLine="0"/>
+      </w:pPr>
+      <w:r>
+        <w:rPr>
+          <w:noProof/>
+        </w:rPr>
         <w:drawing>
-          <wp:inline distT="0" distB="0" distL="0" distR="0" wp14:anchorId="61EA0073" wp14:editId="0A0389AB">
-            <wp:extent cx="5250180" cy="3527807"/>
-            <wp:effectExtent l="0" t="0" r="7620" b="0"/>
-            <wp:docPr id="18" name="Рисунок 18"/>
+          <wp:inline distT="0" distB="0" distL="0" distR="0" wp14:anchorId="63FF2697" wp14:editId="03DB8427">
+            <wp:extent cx="5940425" cy="1497965"/>
+            <wp:effectExtent l="0" t="0" r="3175" b="6985"/>
+            <wp:docPr id="16" name="Рисунок 16"/>
             <wp:cNvGraphicFramePr>
               <a:graphicFrameLocks xmlns:a="http://schemas.openxmlformats.org/drawingml/2006/main" noChangeAspect="1"/>
             </wp:cNvGraphicFramePr>
@@ -3298,7 +3306,7 @@
                   <pic:spPr>
                     <a:xfrm>
                       <a:off x="0" y="0"/>
-                      <a:ext cx="5255105" cy="3531116"/>
+                      <a:ext cx="5940425" cy="1497965"/>
                     </a:xfrm>
                     <a:prstGeom prst="rect">
                       <a:avLst/>
@@ -3317,12 +3325,15 @@
         <w:jc w:val="center"/>
       </w:pPr>
       <w:r>
+        <w:rPr>
+          <w:noProof/>
+        </w:rPr>
         <w:lastRenderedPageBreak/>
         <w:drawing>
-          <wp:inline distT="0" distB="0" distL="0" distR="0" wp14:anchorId="5ADD215D" wp14:editId="31EAEC5A">
-            <wp:extent cx="5308204" cy="3284220"/>
-            <wp:effectExtent l="0" t="0" r="6985" b="0"/>
-            <wp:docPr id="19" name="Рисунок 19"/>
+          <wp:inline distT="0" distB="0" distL="0" distR="0" wp14:anchorId="61EA0073" wp14:editId="0A0389AB">
+            <wp:extent cx="5250180" cy="3527807"/>
+            <wp:effectExtent l="0" t="0" r="7620" b="0"/>
+            <wp:docPr id="18" name="Рисунок 18"/>
             <wp:cNvGraphicFramePr>
               <a:graphicFrameLocks xmlns:a="http://schemas.openxmlformats.org/drawingml/2006/main" noChangeAspect="1"/>
             </wp:cNvGraphicFramePr>
@@ -3342,7 +3353,7 @@
                   <pic:spPr>
                     <a:xfrm>
                       <a:off x="0" y="0"/>
-                      <a:ext cx="5329404" cy="3297337"/>
+                      <a:ext cx="5255105" cy="3531116"/>
                     </a:xfrm>
                     <a:prstGeom prst="rect">
                       <a:avLst/>
@@ -3358,6 +3369,52 @@
     <w:p>
       <w:pPr>
         <w:ind w:firstLine="0"/>
+        <w:jc w:val="center"/>
+      </w:pPr>
+      <w:r>
+        <w:rPr>
+          <w:noProof/>
+        </w:rPr>
+        <w:drawing>
+          <wp:inline distT="0" distB="0" distL="0" distR="0" wp14:anchorId="5ADD215D" wp14:editId="77F8A051">
+            <wp:extent cx="5250180" cy="3248321"/>
+            <wp:effectExtent l="0" t="0" r="7620" b="9525"/>
+            <wp:docPr id="19" name="Рисунок 19"/>
+            <wp:cNvGraphicFramePr>
+              <a:graphicFrameLocks xmlns:a="http://schemas.openxmlformats.org/drawingml/2006/main" noChangeAspect="1"/>
+            </wp:cNvGraphicFramePr>
+            <a:graphic xmlns:a="http://schemas.openxmlformats.org/drawingml/2006/main">
+              <a:graphicData uri="http://schemas.openxmlformats.org/drawingml/2006/picture">
+                <pic:pic xmlns:pic="http://schemas.openxmlformats.org/drawingml/2006/picture">
+                  <pic:nvPicPr>
+                    <pic:cNvPr id="1" name=""/>
+                    <pic:cNvPicPr/>
+                  </pic:nvPicPr>
+                  <pic:blipFill>
+                    <a:blip r:embed="rId19"/>
+                    <a:stretch>
+                      <a:fillRect/>
+                    </a:stretch>
+                  </pic:blipFill>
+                  <pic:spPr>
+                    <a:xfrm>
+                      <a:off x="0" y="0"/>
+                      <a:ext cx="5273106" cy="3262505"/>
+                    </a:xfrm>
+                    <a:prstGeom prst="rect">
+                      <a:avLst/>
+                    </a:prstGeom>
+                  </pic:spPr>
+                </pic:pic>
+              </a:graphicData>
+            </a:graphic>
+          </wp:inline>
+        </w:drawing>
+      </w:r>
+    </w:p>
+    <w:p>
+      <w:pPr>
+        <w:ind w:firstLine="0"/>
         <w:rPr>
           <w:b/>
           <w:bCs/>
@@ -3370,7 +3427,6 @@
         <w:rPr>
           <w:b/>
           <w:bCs/>
-          <w:lang w:val="en-US"/>
         </w:rPr>
       </w:pPr>
       <w:r>
@@ -3380,28 +3436,65 @@
         </w:rPr>
         <w:t>Вывод</w:t>
       </w:r>
-    </w:p>
-    <w:p>
-      <w:r>
-        <w:t xml:space="preserve">Были освоены возможности </w:t>
-      </w:r>
-      <w:r>
-        <w:t>программы Microsoft Project для планирования проекта по разработке программного обеспечения.</w:t>
-      </w:r>
-      <w:r>
-        <w:t xml:space="preserve"> Благодаря грамотному разбиению проекта на задачи, их структурировани</w:t>
-      </w:r>
-      <w:r>
-        <w:t>ю</w:t>
-      </w:r>
-      <w:r>
-        <w:t xml:space="preserve"> и установк</w:t>
-      </w:r>
-      <w:r>
-        <w:t>е</w:t>
-      </w:r>
-      <w:r>
-        <w:t xml:space="preserve"> связей между ними, было обнаружено, что реализация проекта не укладывается в указанные сроки.</w:t>
+      <w:r>
+        <w:rPr>
+          <w:b/>
+          <w:bCs/>
+        </w:rPr>
+        <w:t xml:space="preserve"> по анализу</w:t>
+      </w:r>
+    </w:p>
+    <w:p>
+      <w:r>
+        <w:t>Программисты, выполняя 29% работы требуют 50% оплаты. В тоже время, работы по вводу данных</w:t>
+      </w:r>
+      <w:r>
+        <w:t>, которые составляют 25%,</w:t>
+      </w:r>
+      <w:r>
+        <w:t xml:space="preserve"> оплачивается</w:t>
+      </w:r>
+      <w:r>
+        <w:t xml:space="preserve"> в размере</w:t>
+      </w:r>
+      <w:r>
+        <w:t xml:space="preserve"> 11% от общего бюджета. </w:t>
+      </w:r>
+      <w:r>
+        <w:t xml:space="preserve">Также наблюдается перегрузка ресурсов, требующая </w:t>
+      </w:r>
+      <w:r>
+        <w:t>оптимизацию параметров.</w:t>
+      </w:r>
+    </w:p>
+    <w:p>
+      <w:pPr>
+        <w:ind w:firstLine="0"/>
+        <w:rPr>
+          <w:b/>
+          <w:bCs/>
+        </w:rPr>
+      </w:pPr>
+      <w:r>
+        <w:rPr>
+          <w:b/>
+          <w:bCs/>
+        </w:rPr>
+        <w:t>Вывод</w:t>
+      </w:r>
+    </w:p>
+    <w:p>
+      <w:r>
+        <w:t xml:space="preserve">Были освоены возможности программы Microsoft Project для </w:t>
+      </w:r>
+      <w:r>
+        <w:t>определения ресурсов и затрат проекта.</w:t>
+      </w:r>
+      <w:r>
+        <w:t xml:space="preserve"> </w:t>
+      </w:r>
+      <w:r>
+        <w:t>Был создан список ресурсов, ресурсы были назначены задачам, был проведен анализ по группам. В ходе выполнения работы было выявлены перегрузки ресурсов, что требует дополнительной оптимизации.</w:t>
       </w:r>
     </w:p>
     <w:sectPr>
@@ -3597,7 +3690,7 @@
   <w:abstractNum w:abstractNumId="2" w15:restartNumberingAfterBreak="0">
     <w:nsid w:val="772F1189"/>
     <w:multiLevelType w:val="hybridMultilevel"/>
-    <w:tmpl w:val="ACDC22F8"/>
+    <w:tmpl w:val="6BE00F96"/>
     <w:lvl w:ilvl="0" w:tplc="0419000F">
       <w:start w:val="1"/>
       <w:numFmt w:val="decimal"/>

</xml_diff>